<commit_message>
detecting the work experience for each company is identified correctly and bullets rewritten. prompt need to be more optimized.
</commit_message>
<xml_diff>
--- a/all resumes/default/resume.docx
+++ b/all resumes/default/resume.docx
@@ -190,7 +190,7 @@
               </wp:anchor>
             </w:drawing>
           </mc:Choice>
-          <mc:Fallback xmlns:ve="http://schemas.openxmlformats.org/markup-compatibility/2006" xmlns:a="http://schemas.openxmlformats.org/drawingml/2006/main" xmlns:pic="http://schemas.openxmlformats.org/drawingml/2006/picture">
+          <mc:Fallback xmlns:pic="http://schemas.openxmlformats.org/drawingml/2006/picture" xmlns:a="http://schemas.openxmlformats.org/drawingml/2006/main" xmlns:ve="http://schemas.openxmlformats.org/markup-compatibility/2006">
             <w:pict>
               <v:shape style="position:absolute;margin-left:40pt;margin-top:21.253323pt;width:532pt;height:.1pt;mso-position-horizontal-relative:page;mso-position-vertical-relative:paragraph;z-index:-15728640;mso-wrap-distance-left:0;mso-wrap-distance-right:0" id="docshape1" coordorigin="800,425" coordsize="10640,0" path="m11440,425l800,425e" filled="false" stroked="true" strokeweight="2pt" strokecolor="#000000">
                 <v:path arrowok="t"/>
@@ -612,7 +612,7 @@
               </wp:anchor>
             </w:drawing>
           </mc:Choice>
-          <mc:Fallback xmlns:ve="http://schemas.openxmlformats.org/markup-compatibility/2006" xmlns:a="http://schemas.openxmlformats.org/drawingml/2006/main" xmlns:pic="http://schemas.openxmlformats.org/drawingml/2006/picture">
+          <mc:Fallback xmlns:pic="http://schemas.openxmlformats.org/drawingml/2006/picture" xmlns:a="http://schemas.openxmlformats.org/drawingml/2006/main" xmlns:ve="http://schemas.openxmlformats.org/markup-compatibility/2006">
             <w:pict>
               <v:shape style="position:absolute;margin-left:40pt;margin-top:26.255861pt;width:532pt;height:.1pt;mso-position-horizontal-relative:page;mso-position-vertical-relative:paragraph;z-index:-15728128;mso-wrap-distance-left:0;mso-wrap-distance-right:0" id="docshape2" coordorigin="800,525" coordsize="10640,0" path="m11440,525l800,525e" filled="false" stroked="true" strokeweight="2pt" strokecolor="#000000">
                 <v:path arrowok="t"/>
@@ -799,7 +799,7 @@
               </wp:anchor>
             </w:drawing>
           </mc:Choice>
-          <mc:Fallback xmlns:ve="http://schemas.openxmlformats.org/markup-compatibility/2006" xmlns:a="http://schemas.openxmlformats.org/drawingml/2006/main" xmlns:pic="http://schemas.openxmlformats.org/drawingml/2006/picture">
+          <mc:Fallback xmlns:pic="http://schemas.openxmlformats.org/drawingml/2006/picture" xmlns:a="http://schemas.openxmlformats.org/drawingml/2006/main" xmlns:ve="http://schemas.openxmlformats.org/markup-compatibility/2006">
             <w:pict>
               <v:shape style="position:absolute;margin-left:40pt;margin-top:25.92811pt;width:532pt;height:.1pt;mso-position-horizontal-relative:page;mso-position-vertical-relative:paragraph;z-index:-15727616;mso-wrap-distance-left:0;mso-wrap-distance-right:0" id="docshape3" coordorigin="800,519" coordsize="10640,0" path="m11440,519l800,519e" filled="false" stroked="true" strokeweight="2pt" strokecolor="#000000">
                 <v:path arrowok="t"/>
@@ -982,7 +982,7 @@
               </wp:anchor>
             </w:drawing>
           </mc:Choice>
-          <mc:Fallback xmlns:ve="http://schemas.openxmlformats.org/markup-compatibility/2006" xmlns:a="http://schemas.openxmlformats.org/drawingml/2006/main" xmlns:pic="http://schemas.openxmlformats.org/drawingml/2006/picture">
+          <mc:Fallback xmlns:pic="http://schemas.openxmlformats.org/drawingml/2006/picture" xmlns:a="http://schemas.openxmlformats.org/drawingml/2006/main" xmlns:ve="http://schemas.openxmlformats.org/markup-compatibility/2006">
             <w:pict>
               <v:shape style="position:absolute;margin-left:40pt;margin-top:26.201166pt;width:532pt;height:.1pt;mso-position-horizontal-relative:page;mso-position-vertical-relative:paragraph;z-index:-15727104;mso-wrap-distance-left:0;mso-wrap-distance-right:0" id="docshape4" coordorigin="800,524" coordsize="10640,0" path="m11440,524l800,524e" filled="false" stroked="true" strokeweight="2pt" strokecolor="#000000">
                 <v:path arrowok="t"/>
@@ -3726,7 +3726,7 @@
         <w:rPr>
           <w:spacing w:val="-4"/>
         </w:rPr>
-        <w:t>Osmo</w:t>
+        <w:t>BYJU’S / OSMO</w:t>
       </w:r>
       <w:r>
         <w:tab/>

</xml_diff>

<commit_message>
prompt updated to handle the newer bullet format. tested. working. the updated bullets are better.
</commit_message>
<xml_diff>
--- a/all resumes/default/resume.docx
+++ b/all resumes/default/resume.docx
@@ -1061,7 +1061,7 @@
     <w:p>
       <w:pPr>
         <w:tabs>
-          <w:tab w:val="left" w:pos="8851"/>
+          <w:tab w:val="left" w:pos="8183"/>
         </w:tabs>
         <w:spacing w:before="10"/>
         <w:ind w:left="80"/>
@@ -1149,17 +1149,24 @@
       <w:r>
         <w:rPr>
           <w:i/>
-          <w:spacing w:val="-5"/>
-          <w:sz w:val="20"/>
-        </w:rPr>
-        <w:t xml:space="preserve"> </w:t>
-      </w:r>
-      <w:r>
-        <w:rPr>
-          <w:i/>
-          <w:sz w:val="20"/>
-        </w:rPr>
-        <w:t>2024</w:t>
+          <w:spacing w:val="-2"/>
+          <w:sz w:val="20"/>
+        </w:rPr>
+        <w:t xml:space="preserve"> </w:t>
+      </w:r>
+      <w:r>
+        <w:rPr>
+          <w:i/>
+          <w:sz w:val="20"/>
+        </w:rPr>
+        <w:t>202</w:t>
+      </w:r>
+      <w:r>
+        <w:rPr>
+          <w:i/>
+          <w:sz w:val="20"/>
+        </w:rPr>
+        <w:t>4</w:t>
       </w:r>
       <w:r>
         <w:rPr>
@@ -1182,7 +1189,38 @@
           <w:spacing w:val="-2"/>
           <w:sz w:val="20"/>
         </w:rPr>
-        <w:t xml:space="preserve"> Present</w:t>
+        <w:t xml:space="preserve"> </w:t>
+      </w:r>
+      <w:r>
+        <w:rPr>
+          <w:i/>
+          <w:sz w:val="20"/>
+        </w:rPr>
+        <w:t>January</w:t>
+      </w:r>
+      <w:r>
+        <w:rPr>
+          <w:i/>
+          <w:spacing w:val="-1"/>
+          <w:sz w:val="20"/>
+        </w:rPr>
+        <w:t xml:space="preserve"> </w:t>
+      </w:r>
+      <w:r>
+        <w:rPr>
+          <w:i/>
+          <w:spacing w:val="-4"/>
+          <w:sz w:val="20"/>
+        </w:rPr>
+        <w:t>202</w:t>
+      </w:r>
+      <w:r>
+        <w:rPr>
+          <w:i/>
+          <w:spacing w:val="-4"/>
+          <w:sz w:val="20"/>
+        </w:rPr>
+        <w:t>5</w:t>
       </w:r>
     </w:p>
     <w:p>
@@ -1900,7 +1938,14 @@
           <w:i/>
           <w:sz w:val="20"/>
         </w:rPr>
-        <w:t>2023</w:t>
+        <w:t>202</w:t>
+      </w:r>
+      <w:r>
+        <w:rPr>
+          <w:i/>
+          <w:sz w:val="20"/>
+        </w:rPr>
+        <w:t>3</w:t>
       </w:r>
       <w:r>
         <w:rPr>
@@ -1930,7 +1975,7 @@
           <w:i/>
           <w:sz w:val="20"/>
         </w:rPr>
-        <w:t>December</w:t>
+        <w:t>January</w:t>
       </w:r>
       <w:r>
         <w:rPr>
@@ -2540,7 +2585,21 @@
           <w:spacing w:val="-5"/>
           <w:sz w:val="20"/>
         </w:rPr>
-        <w:t>30%</w:t>
+        <w:t>3</w:t>
+      </w:r>
+      <w:r>
+        <w:rPr>
+          <w:spacing w:val="-5"/>
+          <w:sz w:val="20"/>
+        </w:rPr>
+        <w:t>s</w:t>
+      </w:r>
+      <w:r>
+        <w:rPr>
+          <w:spacing w:val="-5"/>
+          <w:sz w:val="20"/>
+        </w:rPr>
+        <w:t>%</w:t>
       </w:r>
     </w:p>
     <w:p>
@@ -3057,7 +3116,14 @@
           <w:i/>
           <w:sz w:val="20"/>
         </w:rPr>
-        <w:t>2021</w:t>
+        <w:t>202</w:t>
+      </w:r>
+      <w:r>
+        <w:rPr>
+          <w:i/>
+          <w:sz w:val="20"/>
+        </w:rPr>
+        <w:t>2</w:t>
       </w:r>
       <w:r>
         <w:rPr>
@@ -3087,7 +3153,7 @@
           <w:i/>
           <w:sz w:val="20"/>
         </w:rPr>
-        <w:t>December</w:t>
+        <w:t>January</w:t>
       </w:r>
       <w:r>
         <w:rPr>
@@ -3103,7 +3169,15 @@
           <w:spacing w:val="-4"/>
           <w:sz w:val="20"/>
         </w:rPr>
-        <w:t>2023</w:t>
+        <w:t>202</w:t>
+      </w:r>
+      <w:r>
+        <w:rPr>
+          <w:i/>
+          <w:spacing w:val="-4"/>
+          <w:sz w:val="20"/>
+        </w:rPr>
+        <w:t>3</w:t>
       </w:r>
     </w:p>
     <w:p>
@@ -3726,7 +3800,7 @@
         <w:rPr>
           <w:spacing w:val="-4"/>
         </w:rPr>
-        <w:t>BYJU’S / OSMO</w:t>
+        <w:t>BYJUS</w:t>
       </w:r>
       <w:r>
         <w:tab/>
@@ -3888,12 +3962,12 @@
           <w:i/>
           <w:sz w:val="20"/>
         </w:rPr>
-        <w:t>December</w:t>
-      </w:r>
-      <w:r>
-        <w:rPr>
-          <w:i/>
-          <w:spacing w:val="-1"/>
+        <w:t>January</w:t>
+      </w:r>
+      <w:r>
+        <w:rPr>
+          <w:i/>
+          <w:spacing w:val="-2"/>
           <w:sz w:val="20"/>
         </w:rPr>
         <w:t xml:space="preserve"> </w:t>
@@ -3904,7 +3978,15 @@
           <w:spacing w:val="-4"/>
           <w:sz w:val="20"/>
         </w:rPr>
-        <w:t>2021</w:t>
+        <w:t>202</w:t>
+      </w:r>
+      <w:r>
+        <w:rPr>
+          <w:i/>
+          <w:spacing w:val="-4"/>
+          <w:sz w:val="20"/>
+        </w:rPr>
+        <w:t>2</w:t>
       </w:r>
     </w:p>
     <w:p>
@@ -5084,7 +5166,7 @@
           <w:i/>
           <w:sz w:val="20"/>
         </w:rPr>
-        <w:t>December</w:t>
+        <w:t>January</w:t>
       </w:r>
       <w:r>
         <w:rPr>
@@ -5100,7 +5182,15 @@
           <w:spacing w:val="-4"/>
           <w:sz w:val="20"/>
         </w:rPr>
-        <w:t>2018</w:t>
+        <w:t>201</w:t>
+      </w:r>
+      <w:r>
+        <w:rPr>
+          <w:i/>
+          <w:spacing w:val="-4"/>
+          <w:sz w:val="20"/>
+        </w:rPr>
+        <w:t>8</w:t>
       </w:r>
     </w:p>
     <w:p>

</xml_diff>

<commit_message>
independent running support added for resume optimizer file
</commit_message>
<xml_diff>
--- a/all resumes/default/resume.docx
+++ b/all resumes/default/resume.docx
@@ -87,7 +87,7 @@
       </w:r>
       <w:r>
         <w:rPr>
-          <w:spacing w:val="39"/>
+          <w:spacing w:val="30"/>
         </w:rPr>
         <w:t xml:space="preserve"> </w:t>
       </w:r>
@@ -96,25 +96,42 @@
       </w:r>
       <w:r>
         <w:rPr>
-          <w:spacing w:val="29"/>
-        </w:rPr>
-        <w:t xml:space="preserve"> </w:t>
-      </w:r>
-      <w:hyperlink r:id="rId6">
+          <w:spacing w:val="22"/>
+        </w:rPr>
+        <w:t xml:space="preserve"> </w:t>
+      </w:r>
+      <w:hyperlink r:id="rId6" w:history="1">
         <w:r>
           <w:rPr>
+            <w:rStyle w:val="Hyperlink"/>
             <w:spacing w:val="-2"/>
           </w:rPr>
-          <w:t>linkedin.com/in/</w:t>
+          <w:t>LinkedIn</w:t>
         </w:r>
-        <w:proofErr w:type="spellStart"/>
+      </w:hyperlink>
+      <w:r>
+        <w:rPr>
+          <w:spacing w:val="30"/>
+        </w:rPr>
+        <w:t xml:space="preserve"> </w:t>
+      </w:r>
+      <w:r>
+        <w:t>|</w:t>
+      </w:r>
+      <w:r>
+        <w:rPr>
+          <w:spacing w:val="22"/>
+        </w:rPr>
+        <w:t xml:space="preserve"> </w:t>
+      </w:r>
+      <w:hyperlink r:id="rId7" w:history="1">
         <w:r>
           <w:rPr>
+            <w:rStyle w:val="Hyperlink"/>
             <w:spacing w:val="-2"/>
           </w:rPr>
-          <w:t>dannybasavaraju</w:t>
+          <w:t>GitHub</w:t>
         </w:r>
-        <w:proofErr w:type="spellEnd"/>
       </w:hyperlink>
     </w:p>
     <w:p>
@@ -190,7 +207,7 @@
               </wp:anchor>
             </w:drawing>
           </mc:Choice>
-          <mc:Fallback xmlns:pic="http://schemas.openxmlformats.org/drawingml/2006/picture" xmlns:a="http://schemas.openxmlformats.org/drawingml/2006/main" xmlns:ve="http://schemas.openxmlformats.org/markup-compatibility/2006">
+          <mc:Fallback xmlns:ve="http://schemas.openxmlformats.org/markup-compatibility/2006" xmlns:a="http://schemas.openxmlformats.org/drawingml/2006/main" xmlns:pic="http://schemas.openxmlformats.org/drawingml/2006/picture">
             <w:pict>
               <v:shape style="position:absolute;margin-left:40pt;margin-top:21.253323pt;width:532pt;height:.1pt;mso-position-horizontal-relative:page;mso-position-vertical-relative:paragraph;z-index:-15728640;mso-wrap-distance-left:0;mso-wrap-distance-right:0" id="docshape1" coordorigin="800,425" coordsize="10640,0" path="m11440,425l800,425e" filled="false" stroked="true" strokeweight="2pt" strokecolor="#000000">
                 <v:path arrowok="t"/>
@@ -612,7 +629,7 @@
               </wp:anchor>
             </w:drawing>
           </mc:Choice>
-          <mc:Fallback xmlns:pic="http://schemas.openxmlformats.org/drawingml/2006/picture" xmlns:a="http://schemas.openxmlformats.org/drawingml/2006/main" xmlns:ve="http://schemas.openxmlformats.org/markup-compatibility/2006">
+          <mc:Fallback xmlns:ve="http://schemas.openxmlformats.org/markup-compatibility/2006" xmlns:a="http://schemas.openxmlformats.org/drawingml/2006/main" xmlns:pic="http://schemas.openxmlformats.org/drawingml/2006/picture">
             <w:pict>
               <v:shape style="position:absolute;margin-left:40pt;margin-top:26.255861pt;width:532pt;height:.1pt;mso-position-horizontal-relative:page;mso-position-vertical-relative:paragraph;z-index:-15728128;mso-wrap-distance-left:0;mso-wrap-distance-right:0" id="docshape2" coordorigin="800,525" coordsize="10640,0" path="m11440,525l800,525e" filled="false" stroked="true" strokeweight="2pt" strokecolor="#000000">
                 <v:path arrowok="t"/>
@@ -799,7 +816,7 @@
               </wp:anchor>
             </w:drawing>
           </mc:Choice>
-          <mc:Fallback xmlns:pic="http://schemas.openxmlformats.org/drawingml/2006/picture" xmlns:a="http://schemas.openxmlformats.org/drawingml/2006/main" xmlns:ve="http://schemas.openxmlformats.org/markup-compatibility/2006">
+          <mc:Fallback xmlns:ve="http://schemas.openxmlformats.org/markup-compatibility/2006" xmlns:a="http://schemas.openxmlformats.org/drawingml/2006/main" xmlns:pic="http://schemas.openxmlformats.org/drawingml/2006/picture">
             <w:pict>
               <v:shape style="position:absolute;margin-left:40pt;margin-top:25.92811pt;width:532pt;height:.1pt;mso-position-horizontal-relative:page;mso-position-vertical-relative:paragraph;z-index:-15727616;mso-wrap-distance-left:0;mso-wrap-distance-right:0" id="docshape3" coordorigin="800,519" coordsize="10640,0" path="m11440,519l800,519e" filled="false" stroked="true" strokeweight="2pt" strokecolor="#000000">
                 <v:path arrowok="t"/>
@@ -982,7 +999,7 @@
               </wp:anchor>
             </w:drawing>
           </mc:Choice>
-          <mc:Fallback xmlns:pic="http://schemas.openxmlformats.org/drawingml/2006/picture" xmlns:a="http://schemas.openxmlformats.org/drawingml/2006/main" xmlns:ve="http://schemas.openxmlformats.org/markup-compatibility/2006">
+          <mc:Fallback xmlns:ve="http://schemas.openxmlformats.org/markup-compatibility/2006" xmlns:a="http://schemas.openxmlformats.org/drawingml/2006/main" xmlns:pic="http://schemas.openxmlformats.org/drawingml/2006/picture">
             <w:pict>
               <v:shape style="position:absolute;margin-left:40pt;margin-top:26.201166pt;width:532pt;height:.1pt;mso-position-horizontal-relative:page;mso-position-vertical-relative:paragraph;z-index:-15727104;mso-wrap-distance-left:0;mso-wrap-distance-right:0" id="docshape4" coordorigin="800,524" coordsize="10640,0" path="m11440,524l800,524e" filled="false" stroked="true" strokeweight="2pt" strokecolor="#000000">
                 <v:path arrowok="t"/>

</xml_diff>